<commit_message>
Added test_text.txt, updated GIT_info.docx
</commit_message>
<xml_diff>
--- a/GIT_info.docx
+++ b/GIT_info.docx
@@ -352,8 +352,30 @@
           <w:shd w:val="clear" w:color="auto" w:fill="F9F9F9"/>
           <w:lang w:val="en-US"/>
         </w:rPr>
-        <w:t>git commit -m “</w:t>
-      </w:r>
+        <w:t xml:space="preserve">git commit -m “added GIT_info.docx”   </w:t>
+      </w:r>
+      <w:r>
+        <w:rPr>
+          <w:rFonts w:ascii="Arial" w:hAnsi="Arial" w:cs="Arial"/>
+          <w:color w:val="0D0D0D"/>
+          <w:sz w:val="21"/>
+          <w:szCs w:val="21"/>
+          <w:shd w:val="clear" w:color="auto" w:fill="F9F9F9"/>
+          <w:lang w:val="en-US"/>
+        </w:rPr>
+        <w:t>(-m = add message)</w:t>
+      </w:r>
+    </w:p>
+    <w:p>
+      <w:pPr>
+        <w:rPr>
+          <w:rFonts w:ascii="Arial" w:hAnsi="Arial" w:cs="Arial"/>
+          <w:color w:val="0D0D0D"/>
+          <w:sz w:val="21"/>
+          <w:szCs w:val="21"/>
+          <w:shd w:val="clear" w:color="auto" w:fill="F9F9F9"/>
+        </w:rPr>
+      </w:pPr>
       <w:r>
         <w:rPr>
           <w:rFonts w:ascii="Arial" w:hAnsi="Arial" w:cs="Arial"/>
@@ -361,10 +383,64 @@
           <w:sz w:val="21"/>
           <w:szCs w:val="21"/>
           <w:shd w:val="clear" w:color="auto" w:fill="F9F9F9"/>
-          <w:lang w:val="en-US"/>
-        </w:rPr>
-        <w:t xml:space="preserve">added </w:t>
-      </w:r>
+        </w:rPr>
+        <w:t xml:space="preserve">git remote add origin </w:t>
+      </w:r>
+      <w:hyperlink r:id="rId7" w:history="1">
+        <w:r>
+          <w:rPr>
+            <w:rStyle w:val="Hyperlink"/>
+            <w:rFonts w:ascii="Arial" w:hAnsi="Arial" w:cs="Arial"/>
+            <w:sz w:val="21"/>
+            <w:szCs w:val="21"/>
+            <w:shd w:val="clear" w:color="auto" w:fill="F9F9F9"/>
+          </w:rPr>
+          <w:t>https://github.com/tiukonah/GitProject.git</w:t>
+        </w:r>
+      </w:hyperlink>
+      <w:r>
+        <w:rPr>
+          <w:rFonts w:ascii="Arial" w:hAnsi="Arial" w:cs="Arial"/>
+          <w:color w:val="0000FF"/>
+          <w:sz w:val="21"/>
+          <w:szCs w:val="21"/>
+          <w:u w:val="single"/>
+          <w:shd w:val="clear" w:color="auto" w:fill="F9F9F9"/>
+        </w:rPr>
+        <w:t xml:space="preserve"> </w:t>
+      </w:r>
+      <w:r>
+        <w:rPr>
+          <w:rFonts w:ascii="Arial" w:hAnsi="Arial" w:cs="Arial"/>
+          <w:color w:val="0D0D0D"/>
+          <w:sz w:val="21"/>
+          <w:szCs w:val="21"/>
+          <w:shd w:val="clear" w:color="auto" w:fill="F9F9F9"/>
+        </w:rPr>
+        <w:t xml:space="preserve"> //laitetaan vain</w:t>
+      </w:r>
+      <w:r>
+        <w:rPr>
+          <w:rFonts w:ascii="Arial" w:hAnsi="Arial" w:cs="Arial"/>
+          <w:color w:val="0D0D0D"/>
+          <w:sz w:val="21"/>
+          <w:szCs w:val="21"/>
+          <w:shd w:val="clear" w:color="auto" w:fill="F9F9F9"/>
+        </w:rPr>
+        <w:t xml:space="preserve"> kerran</w:t>
+      </w:r>
+    </w:p>
+    <w:p>
+      <w:pPr>
+        <w:rPr>
+          <w:rFonts w:ascii="Arial" w:hAnsi="Arial" w:cs="Arial"/>
+          <w:color w:val="0D0D0D"/>
+          <w:sz w:val="21"/>
+          <w:szCs w:val="21"/>
+          <w:shd w:val="clear" w:color="auto" w:fill="F9F9F9"/>
+          <w:lang w:val="en-US"/>
+        </w:rPr>
+      </w:pPr>
       <w:r>
         <w:rPr>
           <w:rFonts w:ascii="Arial" w:hAnsi="Arial" w:cs="Arial"/>
@@ -374,8 +450,20 @@
           <w:shd w:val="clear" w:color="auto" w:fill="F9F9F9"/>
           <w:lang w:val="en-US"/>
         </w:rPr>
-        <w:t xml:space="preserve">GIT_info.docx” </w:t>
-      </w:r>
+        <w:t xml:space="preserve">git push -u origin master </w:t>
+      </w:r>
+    </w:p>
+    <w:p>
+      <w:pPr>
+        <w:rPr>
+          <w:rFonts w:ascii="Arial" w:hAnsi="Arial" w:cs="Arial"/>
+          <w:color w:val="0D0D0D"/>
+          <w:sz w:val="21"/>
+          <w:szCs w:val="21"/>
+          <w:shd w:val="clear" w:color="auto" w:fill="F9F9F9"/>
+          <w:lang w:val="en-US"/>
+        </w:rPr>
+      </w:pPr>
       <w:r>
         <w:rPr>
           <w:rFonts w:ascii="Arial" w:hAnsi="Arial" w:cs="Arial"/>
@@ -385,106 +473,341 @@
           <w:shd w:val="clear" w:color="auto" w:fill="F9F9F9"/>
           <w:lang w:val="en-US"/>
         </w:rPr>
+        <w:t xml:space="preserve">git log </w:t>
+      </w:r>
+    </w:p>
+    <w:p>
+      <w:pPr>
+        <w:rPr>
+          <w:rFonts w:ascii="Arial" w:hAnsi="Arial" w:cs="Arial"/>
+          <w:color w:val="FF0000"/>
+          <w:sz w:val="21"/>
+          <w:szCs w:val="21"/>
+          <w:shd w:val="clear" w:color="auto" w:fill="F9F9F9"/>
+          <w:lang w:val="en-US"/>
+        </w:rPr>
+      </w:pPr>
+      <w:r>
+        <w:rPr>
+          <w:rFonts w:ascii="Arial" w:hAnsi="Arial" w:cs="Arial"/>
+          <w:color w:val="FF0000"/>
+          <w:sz w:val="21"/>
+          <w:szCs w:val="21"/>
+          <w:shd w:val="clear" w:color="auto" w:fill="F9F9F9"/>
+          <w:lang w:val="en-US"/>
+        </w:rPr>
+        <w:t>git —help</w:t>
+      </w:r>
+    </w:p>
+    <w:p>
+      <w:pPr>
+        <w:rPr>
+          <w:rFonts w:ascii="Arial" w:hAnsi="Arial" w:cs="Arial"/>
+          <w:color w:val="FF0000"/>
+          <w:sz w:val="21"/>
+          <w:szCs w:val="21"/>
+          <w:shd w:val="clear" w:color="auto" w:fill="F9F9F9"/>
+          <w:lang w:val="en-US"/>
+        </w:rPr>
+      </w:pPr>
+      <w:r>
+        <w:rPr>
+          <w:noProof/>
+        </w:rPr>
+        <w:lastRenderedPageBreak/>
+        <w:drawing>
+          <wp:inline distT="0" distB="0" distL="0" distR="0" wp14:anchorId="341259CA" wp14:editId="1CE4A44C">
+            <wp:extent cx="5284391" cy="4119563"/>
+            <wp:effectExtent l="0" t="0" r="0" b="0"/>
+            <wp:docPr id="6" name="Picture 6"/>
+            <wp:cNvGraphicFramePr>
+              <a:graphicFrameLocks xmlns:a="http://schemas.openxmlformats.org/drawingml/2006/main" noChangeAspect="1"/>
+            </wp:cNvGraphicFramePr>
+            <a:graphic xmlns:a="http://schemas.openxmlformats.org/drawingml/2006/main">
+              <a:graphicData uri="http://schemas.openxmlformats.org/drawingml/2006/picture">
+                <pic:pic xmlns:pic="http://schemas.openxmlformats.org/drawingml/2006/picture">
+                  <pic:nvPicPr>
+                    <pic:cNvPr id="1" name=""/>
+                    <pic:cNvPicPr/>
+                  </pic:nvPicPr>
+                  <pic:blipFill>
+                    <a:blip r:embed="rId8"/>
+                    <a:stretch>
+                      <a:fillRect/>
+                    </a:stretch>
+                  </pic:blipFill>
+                  <pic:spPr>
+                    <a:xfrm>
+                      <a:off x="0" y="0"/>
+                      <a:ext cx="5298352" cy="4130447"/>
+                    </a:xfrm>
+                    <a:prstGeom prst="rect">
+                      <a:avLst/>
+                    </a:prstGeom>
+                  </pic:spPr>
+                </pic:pic>
+              </a:graphicData>
+            </a:graphic>
+          </wp:inline>
+        </w:drawing>
+      </w:r>
+    </w:p>
+    <w:p>
+      <w:pPr>
+        <w:rPr>
+          <w:rFonts w:ascii="Arial" w:hAnsi="Arial" w:cs="Arial"/>
+          <w:color w:val="0D0D0D"/>
+          <w:sz w:val="21"/>
+          <w:szCs w:val="21"/>
+          <w:shd w:val="clear" w:color="auto" w:fill="F9F9F9"/>
+          <w:lang w:val="en-US"/>
+        </w:rPr>
+      </w:pPr>
+      <w:r>
+        <w:rPr>
+          <w:rFonts w:ascii="Arial" w:hAnsi="Arial" w:cs="Arial"/>
+          <w:color w:val="0D0D0D"/>
+          <w:sz w:val="21"/>
+          <w:szCs w:val="21"/>
+          <w:shd w:val="clear" w:color="auto" w:fill="F9F9F9"/>
+          <w:lang w:val="en-US"/>
+        </w:rPr>
+        <w:t xml:space="preserve">Step 1 : Create branch </w:t>
+      </w:r>
+    </w:p>
+    <w:p>
+      <w:pPr>
+        <w:ind w:firstLine="1304"/>
+        <w:rPr>
+          <w:rFonts w:ascii="Arial" w:hAnsi="Arial" w:cs="Arial"/>
+          <w:color w:val="0D0D0D"/>
+          <w:sz w:val="21"/>
+          <w:szCs w:val="21"/>
+          <w:shd w:val="clear" w:color="auto" w:fill="F9F9F9"/>
+          <w:lang w:val="en-US"/>
+        </w:rPr>
+      </w:pPr>
+      <w:r>
+        <w:rPr>
+          <w:rFonts w:ascii="Arial" w:hAnsi="Arial" w:cs="Arial"/>
+          <w:color w:val="0D0D0D"/>
+          <w:sz w:val="21"/>
+          <w:szCs w:val="21"/>
+          <w:shd w:val="clear" w:color="auto" w:fill="F9F9F9"/>
+          <w:lang w:val="en-US"/>
+        </w:rPr>
+        <w:t xml:space="preserve">git branch </w:t>
+      </w:r>
+      <w:r>
+        <w:rPr>
+          <w:rFonts w:ascii="Arial" w:hAnsi="Arial" w:cs="Arial"/>
+          <w:color w:val="0D0D0D"/>
+          <w:sz w:val="21"/>
+          <w:szCs w:val="21"/>
+          <w:shd w:val="clear" w:color="auto" w:fill="F9F9F9"/>
+          <w:lang w:val="en-US"/>
+        </w:rPr>
+        <w:t>N</w:t>
+      </w:r>
+      <w:r>
+        <w:rPr>
+          <w:rFonts w:ascii="Arial" w:hAnsi="Arial" w:cs="Arial"/>
+          <w:color w:val="0D0D0D"/>
+          <w:sz w:val="21"/>
+          <w:szCs w:val="21"/>
+          <w:shd w:val="clear" w:color="auto" w:fill="F9F9F9"/>
+          <w:lang w:val="en-US"/>
+        </w:rPr>
+        <w:t>ewB</w:t>
+      </w:r>
+      <w:r>
+        <w:rPr>
+          <w:rFonts w:ascii="Arial" w:hAnsi="Arial" w:cs="Arial"/>
+          <w:color w:val="0D0D0D"/>
+          <w:sz w:val="21"/>
+          <w:szCs w:val="21"/>
+          <w:shd w:val="clear" w:color="auto" w:fill="F9F9F9"/>
+          <w:lang w:val="en-US"/>
+        </w:rPr>
+        <w:t xml:space="preserve">ranch </w:t>
+      </w:r>
+      <w:r>
+        <w:rPr>
+          <w:rFonts w:ascii="Arial" w:hAnsi="Arial" w:cs="Arial"/>
+          <w:color w:val="0D0D0D"/>
+          <w:sz w:val="21"/>
+          <w:szCs w:val="21"/>
+          <w:shd w:val="clear" w:color="auto" w:fill="F9F9F9"/>
+          <w:lang w:val="en-US"/>
+        </w:rPr>
+        <w:t xml:space="preserve"> </w:t>
+      </w:r>
+      <w:r>
+        <w:rPr>
+          <w:noProof/>
+        </w:rPr>
+        <w:drawing>
+          <wp:inline distT="0" distB="0" distL="0" distR="0" wp14:anchorId="33CB7716" wp14:editId="410B2533">
+            <wp:extent cx="1055179" cy="681037"/>
+            <wp:effectExtent l="0" t="0" r="0" b="5080"/>
+            <wp:docPr id="2" name="Picture 2"/>
+            <wp:cNvGraphicFramePr>
+              <a:graphicFrameLocks xmlns:a="http://schemas.openxmlformats.org/drawingml/2006/main" noChangeAspect="1"/>
+            </wp:cNvGraphicFramePr>
+            <a:graphic xmlns:a="http://schemas.openxmlformats.org/drawingml/2006/main">
+              <a:graphicData uri="http://schemas.openxmlformats.org/drawingml/2006/picture">
+                <pic:pic xmlns:pic="http://schemas.openxmlformats.org/drawingml/2006/picture">
+                  <pic:nvPicPr>
+                    <pic:cNvPr id="1" name=""/>
+                    <pic:cNvPicPr/>
+                  </pic:nvPicPr>
+                  <pic:blipFill>
+                    <a:blip r:embed="rId9"/>
+                    <a:stretch>
+                      <a:fillRect/>
+                    </a:stretch>
+                  </pic:blipFill>
+                  <pic:spPr>
+                    <a:xfrm>
+                      <a:off x="0" y="0"/>
+                      <a:ext cx="1114997" cy="719645"/>
+                    </a:xfrm>
+                    <a:prstGeom prst="rect">
+                      <a:avLst/>
+                    </a:prstGeom>
+                  </pic:spPr>
+                </pic:pic>
+              </a:graphicData>
+            </a:graphic>
+          </wp:inline>
+        </w:drawing>
+      </w:r>
+    </w:p>
+    <w:p>
+      <w:pPr>
+        <w:rPr>
+          <w:rFonts w:ascii="Arial" w:hAnsi="Arial" w:cs="Arial"/>
+          <w:color w:val="0D0D0D"/>
+          <w:sz w:val="21"/>
+          <w:szCs w:val="21"/>
+          <w:shd w:val="clear" w:color="auto" w:fill="F9F9F9"/>
+          <w:lang w:val="en-US"/>
+        </w:rPr>
+      </w:pPr>
+      <w:r>
+        <w:rPr>
+          <w:rFonts w:ascii="Arial" w:hAnsi="Arial" w:cs="Arial"/>
+          <w:color w:val="0D0D0D"/>
+          <w:sz w:val="21"/>
+          <w:szCs w:val="21"/>
+          <w:shd w:val="clear" w:color="auto" w:fill="F9F9F9"/>
+          <w:lang w:val="en-US"/>
+        </w:rPr>
+        <w:t xml:space="preserve">Step 2 : Checkout branch </w:t>
+      </w:r>
+    </w:p>
+    <w:p>
+      <w:pPr>
+        <w:ind w:firstLine="1304"/>
+        <w:rPr>
+          <w:rFonts w:ascii="Arial" w:hAnsi="Arial" w:cs="Arial"/>
+          <w:color w:val="0D0D0D"/>
+          <w:sz w:val="21"/>
+          <w:szCs w:val="21"/>
+          <w:shd w:val="clear" w:color="auto" w:fill="F9F9F9"/>
+          <w:lang w:val="en-US"/>
+        </w:rPr>
+      </w:pPr>
+      <w:r>
+        <w:rPr>
+          <w:rFonts w:ascii="Arial" w:hAnsi="Arial" w:cs="Arial"/>
+          <w:color w:val="0D0D0D"/>
+          <w:sz w:val="21"/>
+          <w:szCs w:val="21"/>
+          <w:shd w:val="clear" w:color="auto" w:fill="F9F9F9"/>
+          <w:lang w:val="en-US"/>
+        </w:rPr>
+        <w:t xml:space="preserve">git checkout </w:t>
+      </w:r>
+      <w:r>
+        <w:rPr>
+          <w:rFonts w:ascii="Arial" w:hAnsi="Arial" w:cs="Arial"/>
+          <w:color w:val="0D0D0D"/>
+          <w:sz w:val="21"/>
+          <w:szCs w:val="21"/>
+          <w:shd w:val="clear" w:color="auto" w:fill="F9F9F9"/>
+          <w:lang w:val="en-US"/>
+        </w:rPr>
+        <w:t>NewB</w:t>
+      </w:r>
+      <w:r>
+        <w:rPr>
+          <w:rFonts w:ascii="Arial" w:hAnsi="Arial" w:cs="Arial"/>
+          <w:color w:val="0D0D0D"/>
+          <w:sz w:val="21"/>
+          <w:szCs w:val="21"/>
+          <w:shd w:val="clear" w:color="auto" w:fill="F9F9F9"/>
+          <w:lang w:val="en-US"/>
+        </w:rPr>
+        <w:t>ranch</w:t>
+      </w:r>
+      <w:r>
+        <w:rPr>
+          <w:rFonts w:ascii="Arial" w:hAnsi="Arial" w:cs="Arial"/>
+          <w:color w:val="0D0D0D"/>
+          <w:sz w:val="21"/>
+          <w:szCs w:val="21"/>
+          <w:shd w:val="clear" w:color="auto" w:fill="F9F9F9"/>
+          <w:lang w:val="en-US"/>
+        </w:rPr>
         <w:t xml:space="preserve">  </w:t>
       </w:r>
       <w:r>
         <w:rPr>
-          <w:rFonts w:ascii="Arial" w:hAnsi="Arial" w:cs="Arial"/>
-          <w:color w:val="0D0D0D"/>
-          <w:sz w:val="21"/>
-          <w:szCs w:val="21"/>
-          <w:shd w:val="clear" w:color="auto" w:fill="F9F9F9"/>
-          <w:lang w:val="en-US"/>
-        </w:rPr>
-        <w:t>(-m = add message)</w:t>
-      </w:r>
-    </w:p>
-    <w:p>
-      <w:pPr>
-        <w:rPr>
-          <w:rFonts w:ascii="Arial" w:hAnsi="Arial" w:cs="Arial"/>
-          <w:color w:val="0D0D0D"/>
-          <w:sz w:val="21"/>
-          <w:szCs w:val="21"/>
-          <w:shd w:val="clear" w:color="auto" w:fill="F9F9F9"/>
-          <w:lang w:val="en-US"/>
-        </w:rPr>
-      </w:pPr>
-      <w:r>
-        <w:rPr>
-          <w:rFonts w:ascii="Arial" w:hAnsi="Arial" w:cs="Arial"/>
-          <w:color w:val="FF0000"/>
-          <w:sz w:val="21"/>
-          <w:szCs w:val="21"/>
-          <w:shd w:val="clear" w:color="auto" w:fill="F9F9F9"/>
-          <w:lang w:val="en-US"/>
-        </w:rPr>
-        <w:t xml:space="preserve">git remote add origin </w:t>
-      </w:r>
-      <w:r>
-        <w:rPr>
-          <w:rFonts w:ascii="Arial" w:hAnsi="Arial" w:cs="Arial"/>
-          <w:color w:val="0000FF"/>
-          <w:sz w:val="21"/>
-          <w:szCs w:val="21"/>
-          <w:u w:val="single"/>
-          <w:shd w:val="clear" w:color="auto" w:fill="F9F9F9"/>
-          <w:lang w:val="en-US"/>
-        </w:rPr>
-        <w:t>https://github.com/tiukonah/GitProject.git</w:t>
-      </w:r>
-    </w:p>
-    <w:p>
-      <w:pPr>
-        <w:rPr>
-          <w:rFonts w:ascii="Arial" w:hAnsi="Arial" w:cs="Arial"/>
-          <w:color w:val="0D0D0D"/>
-          <w:sz w:val="21"/>
-          <w:szCs w:val="21"/>
-          <w:shd w:val="clear" w:color="auto" w:fill="F9F9F9"/>
-          <w:lang w:val="en-US"/>
-        </w:rPr>
-      </w:pPr>
-      <w:r>
-        <w:rPr>
-          <w:rFonts w:ascii="Arial" w:hAnsi="Arial" w:cs="Arial"/>
-          <w:color w:val="FF0000"/>
-          <w:sz w:val="21"/>
-          <w:szCs w:val="21"/>
-          <w:shd w:val="clear" w:color="auto" w:fill="F9F9F9"/>
-          <w:lang w:val="en-US"/>
-        </w:rPr>
-        <w:t xml:space="preserve">git push -u origin master </w:t>
-      </w:r>
-    </w:p>
-    <w:p>
-      <w:pPr>
-        <w:rPr>
-          <w:rFonts w:ascii="Arial" w:hAnsi="Arial" w:cs="Arial"/>
-          <w:color w:val="0D0D0D"/>
-          <w:sz w:val="21"/>
-          <w:szCs w:val="21"/>
-          <w:shd w:val="clear" w:color="auto" w:fill="F9F9F9"/>
-          <w:lang w:val="en-US"/>
-        </w:rPr>
-      </w:pPr>
-      <w:r>
-        <w:rPr>
-          <w:rFonts w:ascii="Arial" w:hAnsi="Arial" w:cs="Arial"/>
-          <w:color w:val="FF0000"/>
-          <w:sz w:val="21"/>
-          <w:szCs w:val="21"/>
-          <w:shd w:val="clear" w:color="auto" w:fill="F9F9F9"/>
-          <w:lang w:val="en-US"/>
-        </w:rPr>
-        <w:t xml:space="preserve">git log </w:t>
-      </w:r>
-    </w:p>
-    <w:p>
-      <w:pPr>
-        <w:rPr>
-          <w:rFonts w:ascii="Arial" w:hAnsi="Arial" w:cs="Arial"/>
-          <w:color w:val="FF0000"/>
+          <w:noProof/>
+        </w:rPr>
+        <w:drawing>
+          <wp:inline distT="0" distB="0" distL="0" distR="0" wp14:anchorId="43DE589C" wp14:editId="0AEA498D">
+            <wp:extent cx="962025" cy="769362"/>
+            <wp:effectExtent l="0" t="0" r="0" b="0"/>
+            <wp:docPr id="3" name="Picture 3"/>
+            <wp:cNvGraphicFramePr>
+              <a:graphicFrameLocks xmlns:a="http://schemas.openxmlformats.org/drawingml/2006/main" noChangeAspect="1"/>
+            </wp:cNvGraphicFramePr>
+            <a:graphic xmlns:a="http://schemas.openxmlformats.org/drawingml/2006/main">
+              <a:graphicData uri="http://schemas.openxmlformats.org/drawingml/2006/picture">
+                <pic:pic xmlns:pic="http://schemas.openxmlformats.org/drawingml/2006/picture">
+                  <pic:nvPicPr>
+                    <pic:cNvPr id="1" name=""/>
+                    <pic:cNvPicPr/>
+                  </pic:nvPicPr>
+                  <pic:blipFill>
+                    <a:blip r:embed="rId10"/>
+                    <a:stretch>
+                      <a:fillRect/>
+                    </a:stretch>
+                  </pic:blipFill>
+                  <pic:spPr>
+                    <a:xfrm>
+                      <a:off x="0" y="0"/>
+                      <a:ext cx="994327" cy="795195"/>
+                    </a:xfrm>
+                    <a:prstGeom prst="rect">
+                      <a:avLst/>
+                    </a:prstGeom>
+                  </pic:spPr>
+                </pic:pic>
+              </a:graphicData>
+            </a:graphic>
+          </wp:inline>
+        </w:drawing>
+      </w:r>
+    </w:p>
+    <w:p>
+      <w:pPr>
+        <w:rPr>
+          <w:rFonts w:ascii="Arial" w:hAnsi="Arial" w:cs="Arial"/>
+          <w:color w:val="0D0D0D"/>
           <w:sz w:val="21"/>
           <w:szCs w:val="21"/>
           <w:shd w:val="clear" w:color="auto" w:fill="F9F9F9"/>
@@ -495,6 +818,276 @@
       <w:bookmarkEnd w:id="0"/>
       <w:r>
         <w:rPr>
+          <w:noProof/>
+        </w:rPr>
+        <w:drawing>
+          <wp:inline distT="0" distB="0" distL="0" distR="0" wp14:anchorId="0CDE31A0" wp14:editId="576ED911">
+            <wp:extent cx="6645910" cy="1226820"/>
+            <wp:effectExtent l="0" t="0" r="2540" b="0"/>
+            <wp:docPr id="7" name="Picture 7"/>
+            <wp:cNvGraphicFramePr>
+              <a:graphicFrameLocks xmlns:a="http://schemas.openxmlformats.org/drawingml/2006/main" noChangeAspect="1"/>
+            </wp:cNvGraphicFramePr>
+            <a:graphic xmlns:a="http://schemas.openxmlformats.org/drawingml/2006/main">
+              <a:graphicData uri="http://schemas.openxmlformats.org/drawingml/2006/picture">
+                <pic:pic xmlns:pic="http://schemas.openxmlformats.org/drawingml/2006/picture">
+                  <pic:nvPicPr>
+                    <pic:cNvPr id="1" name=""/>
+                    <pic:cNvPicPr/>
+                  </pic:nvPicPr>
+                  <pic:blipFill>
+                    <a:blip r:embed="rId11"/>
+                    <a:stretch>
+                      <a:fillRect/>
+                    </a:stretch>
+                  </pic:blipFill>
+                  <pic:spPr>
+                    <a:xfrm>
+                      <a:off x="0" y="0"/>
+                      <a:ext cx="6645910" cy="1226820"/>
+                    </a:xfrm>
+                    <a:prstGeom prst="rect">
+                      <a:avLst/>
+                    </a:prstGeom>
+                  </pic:spPr>
+                </pic:pic>
+              </a:graphicData>
+            </a:graphic>
+          </wp:inline>
+        </w:drawing>
+      </w:r>
+    </w:p>
+    <w:p>
+      <w:pPr>
+        <w:rPr>
+          <w:rFonts w:ascii="Arial" w:hAnsi="Arial" w:cs="Arial"/>
+          <w:color w:val="0D0D0D"/>
+          <w:sz w:val="21"/>
+          <w:szCs w:val="21"/>
+          <w:shd w:val="clear" w:color="auto" w:fill="F9F9F9"/>
+          <w:lang w:val="en-US"/>
+        </w:rPr>
+      </w:pPr>
+      <w:r>
+        <w:rPr>
+          <w:rFonts w:ascii="Arial" w:hAnsi="Arial" w:cs="Arial"/>
+          <w:color w:val="0D0D0D"/>
+          <w:sz w:val="21"/>
+          <w:szCs w:val="21"/>
+          <w:shd w:val="clear" w:color="auto" w:fill="F9F9F9"/>
+          <w:lang w:val="en-US"/>
+        </w:rPr>
+        <w:t xml:space="preserve">Step 3 : Merge new branch in master branch </w:t>
+      </w:r>
+    </w:p>
+    <w:p>
+      <w:pPr>
+        <w:ind w:firstLine="1304"/>
+        <w:rPr>
+          <w:rFonts w:ascii="Arial" w:hAnsi="Arial" w:cs="Arial"/>
+          <w:color w:val="0D0D0D"/>
+          <w:sz w:val="21"/>
+          <w:szCs w:val="21"/>
+          <w:shd w:val="clear" w:color="auto" w:fill="F9F9F9"/>
+          <w:lang w:val="en-US"/>
+        </w:rPr>
+      </w:pPr>
+      <w:r>
+        <w:rPr>
+          <w:rFonts w:ascii="Arial" w:hAnsi="Arial" w:cs="Arial"/>
+          <w:color w:val="0D0D0D"/>
+          <w:sz w:val="21"/>
+          <w:szCs w:val="21"/>
+          <w:shd w:val="clear" w:color="auto" w:fill="F9F9F9"/>
+          <w:lang w:val="en-US"/>
+        </w:rPr>
+        <w:t xml:space="preserve">git merge </w:t>
+      </w:r>
+      <w:r>
+        <w:rPr>
+          <w:rFonts w:ascii="Arial" w:hAnsi="Arial" w:cs="Arial"/>
+          <w:color w:val="0D0D0D"/>
+          <w:sz w:val="21"/>
+          <w:szCs w:val="21"/>
+          <w:shd w:val="clear" w:color="auto" w:fill="F9F9F9"/>
+          <w:lang w:val="en-US"/>
+        </w:rPr>
+        <w:t>NewB</w:t>
+      </w:r>
+      <w:r>
+        <w:rPr>
+          <w:rFonts w:ascii="Arial" w:hAnsi="Arial" w:cs="Arial"/>
+          <w:color w:val="0D0D0D"/>
+          <w:sz w:val="21"/>
+          <w:szCs w:val="21"/>
+          <w:shd w:val="clear" w:color="auto" w:fill="F9F9F9"/>
+          <w:lang w:val="en-US"/>
+        </w:rPr>
+        <w:t>ranch</w:t>
+      </w:r>
+    </w:p>
+    <w:p>
+      <w:pPr>
+        <w:rPr>
+          <w:rFonts w:ascii="Arial" w:hAnsi="Arial" w:cs="Arial"/>
+          <w:color w:val="0D0D0D"/>
+          <w:sz w:val="21"/>
+          <w:szCs w:val="21"/>
+          <w:shd w:val="clear" w:color="auto" w:fill="F9F9F9"/>
+          <w:lang w:val="en-US"/>
+        </w:rPr>
+      </w:pPr>
+      <w:r>
+        <w:rPr>
+          <w:rFonts w:ascii="Arial" w:hAnsi="Arial" w:cs="Arial"/>
+          <w:color w:val="0D0D0D"/>
+          <w:sz w:val="21"/>
+          <w:szCs w:val="21"/>
+          <w:shd w:val="clear" w:color="auto" w:fill="F9F9F9"/>
+          <w:lang w:val="en-US"/>
+        </w:rPr>
+        <w:t xml:space="preserve">Step 4 : Delete branch </w:t>
+      </w:r>
+    </w:p>
+    <w:p>
+      <w:pPr>
+        <w:ind w:firstLine="1304"/>
+        <w:rPr>
+          <w:rFonts w:ascii="Arial" w:hAnsi="Arial" w:cs="Arial"/>
+          <w:color w:val="0D0D0D"/>
+          <w:sz w:val="21"/>
+          <w:szCs w:val="21"/>
+          <w:shd w:val="clear" w:color="auto" w:fill="F9F9F9"/>
+          <w:lang w:val="en-US"/>
+        </w:rPr>
+      </w:pPr>
+      <w:r>
+        <w:rPr>
+          <w:rFonts w:ascii="Arial" w:hAnsi="Arial" w:cs="Arial"/>
+          <w:color w:val="0D0D0D"/>
+          <w:sz w:val="21"/>
+          <w:szCs w:val="21"/>
+          <w:shd w:val="clear" w:color="auto" w:fill="F9F9F9"/>
+          <w:lang w:val="en-US"/>
+        </w:rPr>
+        <w:t xml:space="preserve">git branch -d </w:t>
+      </w:r>
+      <w:r>
+        <w:rPr>
+          <w:rFonts w:ascii="Arial" w:hAnsi="Arial" w:cs="Arial"/>
+          <w:color w:val="0D0D0D"/>
+          <w:sz w:val="21"/>
+          <w:szCs w:val="21"/>
+          <w:shd w:val="clear" w:color="auto" w:fill="F9F9F9"/>
+          <w:lang w:val="en-US"/>
+        </w:rPr>
+        <w:t>NewB</w:t>
+      </w:r>
+      <w:r>
+        <w:rPr>
+          <w:rFonts w:ascii="Arial" w:hAnsi="Arial" w:cs="Arial"/>
+          <w:color w:val="0D0D0D"/>
+          <w:sz w:val="21"/>
+          <w:szCs w:val="21"/>
+          <w:shd w:val="clear" w:color="auto" w:fill="F9F9F9"/>
+          <w:lang w:val="en-US"/>
+        </w:rPr>
+        <w:t>ranch</w:t>
+      </w:r>
+    </w:p>
+    <w:p>
+      <w:pPr>
+        <w:rPr>
+          <w:rFonts w:ascii="Arial" w:hAnsi="Arial" w:cs="Arial"/>
+          <w:color w:val="0D0D0D"/>
+          <w:sz w:val="21"/>
+          <w:szCs w:val="21"/>
+          <w:shd w:val="clear" w:color="auto" w:fill="F9F9F9"/>
+          <w:lang w:val="en-US"/>
+        </w:rPr>
+      </w:pPr>
+      <w:r>
+        <w:rPr>
+          <w:rFonts w:ascii="Arial" w:hAnsi="Arial" w:cs="Arial"/>
+          <w:color w:val="0D0D0D"/>
+          <w:sz w:val="21"/>
+          <w:szCs w:val="21"/>
+          <w:shd w:val="clear" w:color="auto" w:fill="F9F9F9"/>
+          <w:lang w:val="en-US"/>
+        </w:rPr>
+        <w:t xml:space="preserve">— delete from local git push origin </w:t>
+      </w:r>
+    </w:p>
+    <w:p>
+      <w:pPr>
+        <w:rPr>
+          <w:rFonts w:ascii="Arial" w:hAnsi="Arial" w:cs="Arial"/>
+          <w:color w:val="0D0D0D"/>
+          <w:sz w:val="21"/>
+          <w:szCs w:val="21"/>
+          <w:shd w:val="clear" w:color="auto" w:fill="F9F9F9"/>
+          <w:lang w:val="en-US"/>
+        </w:rPr>
+      </w:pPr>
+      <w:r>
+        <w:rPr>
+          <w:rFonts w:ascii="Arial" w:hAnsi="Arial" w:cs="Arial"/>
+          <w:color w:val="0D0D0D"/>
+          <w:sz w:val="21"/>
+          <w:szCs w:val="21"/>
+          <w:shd w:val="clear" w:color="auto" w:fill="F9F9F9"/>
+          <w:lang w:val="en-US"/>
+        </w:rPr>
+        <w:t xml:space="preserve">—delete </w:t>
+      </w:r>
+      <w:r>
+        <w:rPr>
+          <w:rFonts w:ascii="Arial" w:hAnsi="Arial" w:cs="Arial"/>
+          <w:color w:val="0D0D0D"/>
+          <w:sz w:val="21"/>
+          <w:szCs w:val="21"/>
+          <w:shd w:val="clear" w:color="auto" w:fill="F9F9F9"/>
+          <w:lang w:val="en-US"/>
+        </w:rPr>
+        <w:t>“</w:t>
+      </w:r>
+      <w:r>
+        <w:rPr>
+          <w:rFonts w:ascii="Arial" w:hAnsi="Arial" w:cs="Arial"/>
+          <w:color w:val="0D0D0D"/>
+          <w:sz w:val="21"/>
+          <w:szCs w:val="21"/>
+          <w:shd w:val="clear" w:color="auto" w:fill="F9F9F9"/>
+          <w:lang w:val="en-US"/>
+        </w:rPr>
+        <w:t>NewB</w:t>
+      </w:r>
+      <w:r>
+        <w:rPr>
+          <w:rFonts w:ascii="Arial" w:hAnsi="Arial" w:cs="Arial"/>
+          <w:color w:val="0D0D0D"/>
+          <w:sz w:val="21"/>
+          <w:szCs w:val="21"/>
+          <w:shd w:val="clear" w:color="auto" w:fill="F9F9F9"/>
+          <w:lang w:val="en-US"/>
+        </w:rPr>
+        <w:t>ranch</w:t>
+      </w:r>
+      <w:r>
+        <w:rPr>
+          <w:rFonts w:ascii="Arial" w:hAnsi="Arial" w:cs="Arial"/>
+          <w:color w:val="0D0D0D"/>
+          <w:sz w:val="21"/>
+          <w:szCs w:val="21"/>
+          <w:shd w:val="clear" w:color="auto" w:fill="F9F9F9"/>
+          <w:lang w:val="en-US"/>
+        </w:rPr>
+        <w:t>”</w:t>
+      </w:r>
+    </w:p>
+    <w:p>
+      <w:pPr>
+        <w:rPr>
           <w:rFonts w:ascii="Arial" w:hAnsi="Arial" w:cs="Arial"/>
           <w:color w:val="FF0000"/>
           <w:sz w:val="21"/>
@@ -502,7 +1095,17 @@
           <w:shd w:val="clear" w:color="auto" w:fill="F9F9F9"/>
           <w:lang w:val="en-US"/>
         </w:rPr>
-        <w:t>git —help</w:t>
+      </w:pPr>
+      <w:r>
+        <w:rPr>
+          <w:rFonts w:ascii="Arial" w:hAnsi="Arial" w:cs="Arial"/>
+          <w:color w:val="0D0D0D"/>
+          <w:sz w:val="21"/>
+          <w:szCs w:val="21"/>
+          <w:shd w:val="clear" w:color="auto" w:fill="F9F9F9"/>
+          <w:lang w:val="en-US"/>
+        </w:rPr>
+        <w:t>— delete from remote</w:t>
       </w:r>
     </w:p>
     <w:p>
@@ -650,6 +1253,7 @@
     <w:lsdException w:name="HTML Sample" w:semiHidden="1" w:unhideWhenUsed="1"/>
     <w:lsdException w:name="HTML Typewriter" w:semiHidden="1" w:unhideWhenUsed="1"/>
     <w:lsdException w:name="HTML Variable" w:semiHidden="1" w:unhideWhenUsed="1"/>
+    <w:lsdException w:name="Normal Table" w:semiHidden="1" w:unhideWhenUsed="1"/>
     <w:lsdException w:name="annotation subject" w:semiHidden="1" w:unhideWhenUsed="1"/>
     <w:lsdException w:name="No List" w:semiHidden="1" w:unhideWhenUsed="1"/>
     <w:lsdException w:name="Outline List 1" w:semiHidden="1" w:unhideWhenUsed="1"/>
@@ -695,9 +1299,11 @@
     <w:lsdException w:name="Table Subtle 1" w:semiHidden="1" w:unhideWhenUsed="1"/>
     <w:lsdException w:name="Table Subtle 2" w:semiHidden="1" w:unhideWhenUsed="1"/>
     <w:lsdException w:name="Table Web 1" w:semiHidden="1" w:unhideWhenUsed="1"/>
+    <w:lsdException w:name="Table Web 2" w:semiHidden="1" w:unhideWhenUsed="1"/>
     <w:lsdException w:name="Table Web 3" w:semiHidden="1" w:unhideWhenUsed="1"/>
     <w:lsdException w:name="Balloon Text" w:semiHidden="1" w:unhideWhenUsed="1"/>
     <w:lsdException w:name="Table Grid" w:uiPriority="39"/>
+    <w:lsdException w:name="Table Theme" w:semiHidden="1" w:unhideWhenUsed="1"/>
     <w:lsdException w:name="Placeholder Text" w:semiHidden="1"/>
     <w:lsdException w:name="No Spacing" w:uiPriority="1" w:qFormat="1"/>
     <w:lsdException w:name="Light Shading" w:uiPriority="60"/>
@@ -955,12 +1561,23 @@
     <w:name w:val="Hyperlink"/>
     <w:basedOn w:val="DefaultParagraphFont"/>
     <w:uiPriority w:val="99"/>
-    <w:semiHidden/>
     <w:unhideWhenUsed/>
     <w:rsid w:val="00E26372"/>
     <w:rPr>
       <w:color w:val="0000FF"/>
       <w:u w:val="single"/>
+    </w:rPr>
+  </w:style>
+  <w:style w:type="character" w:styleId="UnresolvedMention">
+    <w:name w:val="Unresolved Mention"/>
+    <w:basedOn w:val="DefaultParagraphFont"/>
+    <w:uiPriority w:val="99"/>
+    <w:semiHidden/>
+    <w:unhideWhenUsed/>
+    <w:rsid w:val="002E57A8"/>
+    <w:rPr>
+      <w:color w:val="605E5C"/>
+      <w:shd w:val="clear" w:color="auto" w:fill="E1DFDD"/>
     </w:rPr>
   </w:style>
 </w:styles>

</xml_diff>